<commit_message>
itt vagytok néztek, jönnek a pénzek
</commit_message>
<xml_diff>
--- a/documentation/Webáruház - funkcionális specifikáció.docx
+++ b/documentation/Webáruház - funkcionális specifikáció.docx
@@ -939,17 +939,17 @@
           <w:color w:val="202122"/>
           <w:sz w:val="22"/>
           <w:szCs w:val="22"/>
-          <w:highlight w:val="cyan"/>
-        </w:rPr>
-      </w:pPr>
-      <w:r>
-        <w:rPr>
-          <w:rFonts w:asciiTheme="minorHAnsi" w:hAnsiTheme="minorHAnsi" w:cstheme="minorHAnsi"/>
-          <w:bCs/>
-          <w:color w:val="202122"/>
-          <w:sz w:val="22"/>
-          <w:szCs w:val="22"/>
-          <w:highlight w:val="cyan"/>
+          <w:highlight w:val="green"/>
+        </w:rPr>
+      </w:pPr>
+      <w:r>
+        <w:rPr>
+          <w:rFonts w:asciiTheme="minorHAnsi" w:hAnsiTheme="minorHAnsi" w:cstheme="minorHAnsi"/>
+          <w:bCs/>
+          <w:color w:val="202122"/>
+          <w:sz w:val="22"/>
+          <w:szCs w:val="22"/>
+          <w:highlight w:val="green"/>
         </w:rPr>
         <w:t>Adatok módosítása</w:t>
       </w:r>
@@ -1187,6 +1187,7 @@
           <w:highlight w:val="cyan"/>
         </w:rPr>
       </w:pPr>
+      <w:bookmarkStart w:id="0" w:name="_GoBack"/>
       <w:r>
         <w:rPr>
           <w:rFonts w:asciiTheme="minorHAnsi" w:hAnsiTheme="minorHAnsi" w:cstheme="minorHAnsi"/>
@@ -1199,6 +1200,7 @@
         <w:t>dolgozó</w:t>
       </w:r>
     </w:p>
+    <w:bookmarkEnd w:id="0"/>
     <w:p>
       <w:pPr>
         <w:pStyle w:val="NormlWeb"/>
@@ -1228,8 +1230,6 @@
         </w:rPr>
         <w:t>Termékek felvitele és általuk felvitt termékek módosítása</w:t>
       </w:r>
-      <w:bookmarkStart w:id="0" w:name="_GoBack"/>
-      <w:bookmarkEnd w:id="0"/>
     </w:p>
     <w:p>
       <w:pPr>

</xml_diff>